<commit_message>
Fixed image quality on Technical Report
</commit_message>
<xml_diff>
--- a/Misc/Technical Report/GeorgeKoubbe_Report.docx
+++ b/Misc/Technical Report/GeorgeKoubbe_Report.docx
@@ -955,31 +955,13 @@
       <w:r>
         <w:rPr>
           <w:rFonts w:eastAsia="Times New Roman"/>
-        </w:rPr>
-        <w:fldChar w:fldCharType="begin"/>
-      </w:r>
-      <w:r>
-        <w:rPr>
-          <w:rFonts w:eastAsia="Times New Roman"/>
-        </w:rPr>
-        <w:instrText xml:space="preserve"> INCLUDEPICTURE "/var/folders/jx/6x_6fk291j70xmvq1t81b6580000gn/T/com.microsoft.Word/WebArchiveCopyPasteTempFiles/page9image96489952" \* MERGEFORMATINET </w:instrText>
-      </w:r>
-      <w:r>
-        <w:rPr>
-          <w:rFonts w:eastAsia="Times New Roman"/>
-        </w:rPr>
-        <w:fldChar w:fldCharType="separate"/>
-      </w:r>
-      <w:r>
-        <w:rPr>
-          <w:rFonts w:eastAsia="Times New Roman"/>
           <w:noProof/>
         </w:rPr>
         <w:drawing>
-          <wp:inline distT="0" distB="0" distL="0" distR="0" wp14:anchorId="4D7A6103" wp14:editId="2CB08926">
-            <wp:extent cx="3200400" cy="2630170"/>
+          <wp:inline distT="0" distB="0" distL="0" distR="0" wp14:anchorId="1E36227B" wp14:editId="501EBDB3">
+            <wp:extent cx="3200400" cy="2592705"/>
             <wp:effectExtent l="0" t="0" r="0" b="0"/>
-            <wp:docPr id="2" name="Picture 2" descr="page9image96489952"/>
+            <wp:docPr id="4" name="Picture 4"/>
             <wp:cNvGraphicFramePr>
               <a:graphicFrameLocks xmlns:a="http://schemas.openxmlformats.org/drawingml/2006/main" noChangeAspect="1"/>
             </wp:cNvGraphicFramePr>
@@ -987,48 +969,35 @@
               <a:graphicData uri="http://schemas.openxmlformats.org/drawingml/2006/picture">
                 <pic:pic xmlns:pic="http://schemas.openxmlformats.org/drawingml/2006/picture">
                   <pic:nvPicPr>
-                    <pic:cNvPr id="0" name="Picture 6" descr="page9image96489952"/>
-                    <pic:cNvPicPr>
-                      <a:picLocks noChangeAspect="1" noChangeArrowheads="1"/>
-                    </pic:cNvPicPr>
+                    <pic:cNvPr id="4" name="Screen Shot 2020-04-21 at 12.10.50 AM.pdf"/>
+                    <pic:cNvPicPr/>
                   </pic:nvPicPr>
                   <pic:blipFill>
-                    <a:blip r:embed="rId6" cstate="print">
+                    <a:blip r:embed="rId6">
                       <a:extLst>
                         <a:ext uri="{28A0092B-C50C-407E-A947-70E740481C1C}">
                           <a14:useLocalDpi xmlns:a14="http://schemas.microsoft.com/office/drawing/2010/main" val="0"/>
                         </a:ext>
                       </a:extLst>
                     </a:blip>
-                    <a:srcRect/>
                     <a:stretch>
                       <a:fillRect/>
                     </a:stretch>
                   </pic:blipFill>
-                  <pic:spPr bwMode="auto">
+                  <pic:spPr>
                     <a:xfrm>
                       <a:off x="0" y="0"/>
-                      <a:ext cx="3200400" cy="2630170"/>
+                      <a:ext cx="3200400" cy="2592705"/>
                     </a:xfrm>
                     <a:prstGeom prst="rect">
                       <a:avLst/>
                     </a:prstGeom>
-                    <a:noFill/>
-                    <a:ln>
-                      <a:noFill/>
-                    </a:ln>
                   </pic:spPr>
                 </pic:pic>
               </a:graphicData>
             </a:graphic>
           </wp:inline>
         </w:drawing>
-      </w:r>
-      <w:r>
-        <w:rPr>
-          <w:rFonts w:eastAsia="Times New Roman"/>
-        </w:rPr>
-        <w:fldChar w:fldCharType="end"/>
       </w:r>
     </w:p>
     <w:p>
@@ -2784,10 +2753,10 @@
           <w:szCs w:val="20"/>
         </w:rPr>
         <w:drawing>
-          <wp:inline distT="0" distB="0" distL="0" distR="0" wp14:anchorId="7F612DC9" wp14:editId="3CE5F2D5">
+          <wp:inline distT="0" distB="0" distL="0" distR="0" wp14:anchorId="5A89A492" wp14:editId="44C23B90">
             <wp:extent cx="3200400" cy="2087245"/>
             <wp:effectExtent l="0" t="0" r="0" b="0"/>
-            <wp:docPr id="11" name="Picture 11"/>
+            <wp:docPr id="22" name="Picture 22"/>
             <wp:cNvGraphicFramePr>
               <a:graphicFrameLocks xmlns:a="http://schemas.openxmlformats.org/drawingml/2006/main" noChangeAspect="1"/>
             </wp:cNvGraphicFramePr>
@@ -2795,11 +2764,11 @@
               <a:graphicData uri="http://schemas.openxmlformats.org/drawingml/2006/picture">
                 <pic:pic xmlns:pic="http://schemas.openxmlformats.org/drawingml/2006/picture">
                   <pic:nvPicPr>
-                    <pic:cNvPr id="11" name="Picture1.png"/>
+                    <pic:cNvPr id="22" name="Picture1.pdf"/>
                     <pic:cNvPicPr/>
                   </pic:nvPicPr>
                   <pic:blipFill>
-                    <a:blip r:embed="rId10" cstate="print">
+                    <a:blip r:embed="rId10">
                       <a:extLst>
                         <a:ext uri="{28A0092B-C50C-407E-A947-70E740481C1C}">
                           <a14:useLocalDpi xmlns:a14="http://schemas.microsoft.com/office/drawing/2010/main" val="0"/>
@@ -3142,10 +3111,10 @@
           <w:noProof/>
         </w:rPr>
         <w:drawing>
-          <wp:inline distT="0" distB="0" distL="0" distR="0" wp14:anchorId="38F7E4F8" wp14:editId="15F3D88A">
+          <wp:inline distT="0" distB="0" distL="0" distR="0" wp14:anchorId="415293D7" wp14:editId="2A18788D">
             <wp:extent cx="3200400" cy="2087245"/>
             <wp:effectExtent l="0" t="0" r="0" b="0"/>
-            <wp:docPr id="14" name="Picture 14"/>
+            <wp:docPr id="21" name="Picture 21"/>
             <wp:cNvGraphicFramePr>
               <a:graphicFrameLocks xmlns:a="http://schemas.openxmlformats.org/drawingml/2006/main" noChangeAspect="1"/>
             </wp:cNvGraphicFramePr>
@@ -3153,11 +3122,11 @@
               <a:graphicData uri="http://schemas.openxmlformats.org/drawingml/2006/picture">
                 <pic:pic xmlns:pic="http://schemas.openxmlformats.org/drawingml/2006/picture">
                   <pic:nvPicPr>
-                    <pic:cNvPr id="14" name="Picture1.png"/>
+                    <pic:cNvPr id="21" name="Picture1.pdf"/>
                     <pic:cNvPicPr/>
                   </pic:nvPicPr>
                   <pic:blipFill>
-                    <a:blip r:embed="rId11" cstate="print">
+                    <a:blip r:embed="rId11">
                       <a:extLst>
                         <a:ext uri="{28A0092B-C50C-407E-A947-70E740481C1C}">
                           <a14:useLocalDpi xmlns:a14="http://schemas.microsoft.com/office/drawing/2010/main" val="0"/>
@@ -3532,10 +3501,10 @@
           <w:szCs w:val="20"/>
         </w:rPr>
         <w:drawing>
-          <wp:inline distT="0" distB="0" distL="0" distR="0" wp14:anchorId="7FA6838F" wp14:editId="2C428C34">
+          <wp:inline distT="0" distB="0" distL="0" distR="0" wp14:anchorId="12D54D7F" wp14:editId="53020D53">
             <wp:extent cx="3200400" cy="2087245"/>
             <wp:effectExtent l="0" t="0" r="0" b="0"/>
-            <wp:docPr id="15" name="Picture 15"/>
+            <wp:docPr id="23" name="Picture 23"/>
             <wp:cNvGraphicFramePr>
               <a:graphicFrameLocks xmlns:a="http://schemas.openxmlformats.org/drawingml/2006/main" noChangeAspect="1"/>
             </wp:cNvGraphicFramePr>
@@ -3543,11 +3512,11 @@
               <a:graphicData uri="http://schemas.openxmlformats.org/drawingml/2006/picture">
                 <pic:pic xmlns:pic="http://schemas.openxmlformats.org/drawingml/2006/picture">
                   <pic:nvPicPr>
-                    <pic:cNvPr id="15" name="Picture1.png"/>
+                    <pic:cNvPr id="23" name="Picture1.pdf"/>
                     <pic:cNvPicPr/>
                   </pic:nvPicPr>
                   <pic:blipFill>
-                    <a:blip r:embed="rId12" cstate="print">
+                    <a:blip r:embed="rId12">
                       <a:extLst>
                         <a:ext uri="{28A0092B-C50C-407E-A947-70E740481C1C}">
                           <a14:useLocalDpi xmlns:a14="http://schemas.microsoft.com/office/drawing/2010/main" val="0"/>
@@ -3722,10 +3691,10 @@
           <w:szCs w:val="20"/>
         </w:rPr>
         <w:drawing>
-          <wp:inline distT="0" distB="0" distL="0" distR="0" wp14:anchorId="455940DC" wp14:editId="61CDE5AB">
+          <wp:inline distT="0" distB="0" distL="0" distR="0" wp14:anchorId="653024B7" wp14:editId="1B48F0DF">
             <wp:extent cx="3200400" cy="2087245"/>
             <wp:effectExtent l="0" t="0" r="0" b="0"/>
-            <wp:docPr id="16" name="Picture 16"/>
+            <wp:docPr id="24" name="Picture 24"/>
             <wp:cNvGraphicFramePr>
               <a:graphicFrameLocks xmlns:a="http://schemas.openxmlformats.org/drawingml/2006/main" noChangeAspect="1"/>
             </wp:cNvGraphicFramePr>
@@ -3733,11 +3702,11 @@
               <a:graphicData uri="http://schemas.openxmlformats.org/drawingml/2006/picture">
                 <pic:pic xmlns:pic="http://schemas.openxmlformats.org/drawingml/2006/picture">
                   <pic:nvPicPr>
-                    <pic:cNvPr id="16" name="Picture1.png"/>
+                    <pic:cNvPr id="24" name="Picture1.pdf"/>
                     <pic:cNvPicPr/>
                   </pic:nvPicPr>
                   <pic:blipFill>
-                    <a:blip r:embed="rId13" cstate="print">
+                    <a:blip r:embed="rId13">
                       <a:extLst>
                         <a:ext uri="{28A0092B-C50C-407E-A947-70E740481C1C}">
                           <a14:useLocalDpi xmlns:a14="http://schemas.microsoft.com/office/drawing/2010/main" val="0"/>
@@ -3921,10 +3890,10 @@
           <w:szCs w:val="20"/>
         </w:rPr>
         <w:drawing>
-          <wp:inline distT="0" distB="0" distL="0" distR="0" wp14:anchorId="579DB1D7" wp14:editId="044B6115">
+          <wp:inline distT="0" distB="0" distL="0" distR="0" wp14:anchorId="3BFA6736" wp14:editId="477FAAEE">
             <wp:extent cx="3200400" cy="2087245"/>
             <wp:effectExtent l="0" t="0" r="0" b="0"/>
-            <wp:docPr id="17" name="Picture 17"/>
+            <wp:docPr id="25" name="Picture 25"/>
             <wp:cNvGraphicFramePr>
               <a:graphicFrameLocks xmlns:a="http://schemas.openxmlformats.org/drawingml/2006/main" noChangeAspect="1"/>
             </wp:cNvGraphicFramePr>
@@ -3932,11 +3901,11 @@
               <a:graphicData uri="http://schemas.openxmlformats.org/drawingml/2006/picture">
                 <pic:pic xmlns:pic="http://schemas.openxmlformats.org/drawingml/2006/picture">
                   <pic:nvPicPr>
-                    <pic:cNvPr id="17" name="Picture1.png"/>
+                    <pic:cNvPr id="25" name="Picture1.pdf"/>
                     <pic:cNvPicPr/>
                   </pic:nvPicPr>
                   <pic:blipFill>
-                    <a:blip r:embed="rId14" cstate="print">
+                    <a:blip r:embed="rId14">
                       <a:extLst>
                         <a:ext uri="{28A0092B-C50C-407E-A947-70E740481C1C}">
                           <a14:useLocalDpi xmlns:a14="http://schemas.microsoft.com/office/drawing/2010/main" val="0"/>
@@ -3978,38 +3947,174 @@
           <w:sz w:val="20"/>
           <w:szCs w:val="20"/>
         </w:rPr>
-        <w:t xml:space="preserve">Figure </w:t>
-      </w:r>
-      <w:r>
+        <w:t>Figure 7. Intel MPI Hello World on Comet (fixed)</w:t>
+      </w:r>
+    </w:p>
+    <w:p>
+      <w:pPr>
+        <w:jc w:val="center"/>
         <w:rPr>
           <w:b/>
           <w:sz w:val="20"/>
           <w:szCs w:val="20"/>
         </w:rPr>
-        <w:t>7</w:t>
-      </w:r>
-      <w:r>
-        <w:rPr>
-          <w:b/>
-          <w:sz w:val="20"/>
-          <w:szCs w:val="20"/>
-        </w:rPr>
-        <w:t>. Intel MPI Hello World on Comet</w:t>
-      </w:r>
-      <w:r>
-        <w:rPr>
-          <w:b/>
-          <w:sz w:val="20"/>
-          <w:szCs w:val="20"/>
-        </w:rPr>
-        <w:t xml:space="preserve"> (fixed)</w:t>
-      </w:r>
+      </w:pPr>
+    </w:p>
+    <w:p>
+      <w:pPr>
+        <w:jc w:val="both"/>
+        <w:rPr>
+          <w:sz w:val="20"/>
+          <w:szCs w:val="20"/>
+        </w:rPr>
+      </w:pPr>
+      <w:r>
+        <w:rPr>
+          <w:sz w:val="20"/>
+          <w:szCs w:val="20"/>
+        </w:rPr>
+        <w:t xml:space="preserve">   </w:t>
+      </w:r>
+      <w:r>
+        <w:rPr>
+          <w:sz w:val="20"/>
+          <w:szCs w:val="20"/>
+        </w:rPr>
+        <w:t xml:space="preserve">The observed overheads are now 10%, 8%, 2% and 2% for 2, 4, 8 and 16 nodes respectively. </w:t>
+      </w:r>
+      <w:r>
+        <w:rPr>
+          <w:sz w:val="20"/>
+          <w:szCs w:val="20"/>
+        </w:rPr>
+        <w:t>We see faster execution times with higher overheads.</w:t>
+      </w:r>
+    </w:p>
+    <w:p>
+      <w:pPr>
+        <w:jc w:val="both"/>
+        <w:rPr>
+          <w:sz w:val="20"/>
+          <w:szCs w:val="20"/>
+        </w:rPr>
+      </w:pPr>
+    </w:p>
+    <w:p>
+      <w:pPr>
+        <w:jc w:val="both"/>
+        <w:rPr>
+          <w:sz w:val="20"/>
+          <w:szCs w:val="20"/>
+        </w:rPr>
+      </w:pPr>
+      <w:r>
+        <w:rPr>
+          <w:sz w:val="20"/>
+          <w:szCs w:val="20"/>
+        </w:rPr>
+        <w:t xml:space="preserve">   We conclude that the MPI implementation plays an important role on the performance of our MPI applications, and depending on the HPC cluster we are executing them on, we have to be careful about what we build our containers around and specifying the correct bindings.</w:t>
+      </w:r>
+    </w:p>
+    <w:p>
+      <w:pPr>
+        <w:jc w:val="both"/>
+        <w:rPr>
+          <w:sz w:val="20"/>
+          <w:szCs w:val="20"/>
+        </w:rPr>
+      </w:pPr>
     </w:p>
     <w:p>
       <w:pPr>
         <w:jc w:val="center"/>
         <w:rPr>
-          <w:b/>
+          <w:sz w:val="16"/>
+          <w:szCs w:val="16"/>
+        </w:rPr>
+      </w:pPr>
+      <w:r>
+        <w:rPr>
+          <w:sz w:val="20"/>
+          <w:szCs w:val="20"/>
+        </w:rPr>
+        <w:t>IV</w:t>
+      </w:r>
+      <w:r>
+        <w:rPr>
+          <w:sz w:val="16"/>
+          <w:szCs w:val="16"/>
+        </w:rPr>
+        <w:t xml:space="preserve">.    </w:t>
+      </w:r>
+      <w:r>
+        <w:rPr>
+          <w:sz w:val="20"/>
+          <w:szCs w:val="20"/>
+        </w:rPr>
+        <w:t>C</w:t>
+      </w:r>
+      <w:r>
+        <w:rPr>
+          <w:sz w:val="16"/>
+          <w:szCs w:val="16"/>
+        </w:rPr>
+        <w:t xml:space="preserve">ASE </w:t>
+      </w:r>
+      <w:r>
+        <w:rPr>
+          <w:sz w:val="20"/>
+          <w:szCs w:val="20"/>
+        </w:rPr>
+        <w:t>S</w:t>
+      </w:r>
+      <w:r>
+        <w:rPr>
+          <w:sz w:val="16"/>
+          <w:szCs w:val="16"/>
+        </w:rPr>
+        <w:t>TUDIES</w:t>
+      </w:r>
+    </w:p>
+    <w:p>
+      <w:pPr>
+        <w:jc w:val="both"/>
+        <w:rPr>
+          <w:sz w:val="20"/>
+          <w:szCs w:val="20"/>
+        </w:rPr>
+      </w:pPr>
+    </w:p>
+    <w:p>
+      <w:pPr>
+        <w:jc w:val="both"/>
+        <w:rPr>
+          <w:i/>
+          <w:sz w:val="20"/>
+          <w:szCs w:val="20"/>
+        </w:rPr>
+      </w:pPr>
+      <w:r>
+        <w:rPr>
+          <w:i/>
+          <w:sz w:val="20"/>
+          <w:szCs w:val="20"/>
+        </w:rPr>
+        <w:t xml:space="preserve">A.    </w:t>
+      </w:r>
+      <w:r>
+        <w:rPr>
+          <w:i/>
+          <w:sz w:val="20"/>
+          <w:szCs w:val="20"/>
+        </w:rPr>
+        <w:t>FACTS</w:t>
+      </w:r>
+    </w:p>
+    <w:p>
+      <w:pPr>
+        <w:jc w:val="both"/>
+        <w:rPr>
+          <w:i/>
           <w:sz w:val="20"/>
           <w:szCs w:val="20"/>
         </w:rPr>
@@ -4035,148 +4140,43 @@
           <w:sz w:val="20"/>
           <w:szCs w:val="20"/>
         </w:rPr>
-        <w:t xml:space="preserve">The observed overheads are now 10%, 8%, 2% and 2% for 2, 4, 8 and 16 nodes respectively. </w:t>
-      </w:r>
-      <w:r>
-        <w:rPr>
-          <w:sz w:val="20"/>
-          <w:szCs w:val="20"/>
-        </w:rPr>
-        <w:t>We see faster execution times with higher overheads.</w:t>
-      </w:r>
-    </w:p>
-    <w:p>
-      <w:pPr>
-        <w:jc w:val="both"/>
-        <w:rPr>
-          <w:sz w:val="20"/>
-          <w:szCs w:val="20"/>
-        </w:rPr>
-      </w:pPr>
-    </w:p>
-    <w:p>
-      <w:pPr>
-        <w:jc w:val="both"/>
-        <w:rPr>
-          <w:sz w:val="20"/>
-          <w:szCs w:val="20"/>
-        </w:rPr>
-      </w:pPr>
-      <w:r>
-        <w:rPr>
-          <w:sz w:val="20"/>
-          <w:szCs w:val="20"/>
-        </w:rPr>
-        <w:t xml:space="preserve">   We conclude that the MPI implementation plays an important role on the performance of our MPI applications, and depending on the HPC cluster we are executing them on, we have to be careful about what we build our containers around and specifying the correct bindings.</w:t>
-      </w:r>
-    </w:p>
-    <w:p>
-      <w:pPr>
-        <w:jc w:val="both"/>
-        <w:rPr>
-          <w:sz w:val="20"/>
-          <w:szCs w:val="20"/>
-        </w:rPr>
-      </w:pPr>
-    </w:p>
-    <w:p>
-      <w:pPr>
-        <w:jc w:val="center"/>
-        <w:rPr>
-          <w:sz w:val="16"/>
-          <w:szCs w:val="16"/>
-        </w:rPr>
-      </w:pPr>
-      <w:r>
-        <w:rPr>
-          <w:sz w:val="20"/>
-          <w:szCs w:val="20"/>
-        </w:rPr>
-        <w:t>I</w:t>
-      </w:r>
-      <w:r>
-        <w:rPr>
-          <w:sz w:val="20"/>
-          <w:szCs w:val="20"/>
-        </w:rPr>
-        <w:t>V</w:t>
-      </w:r>
-      <w:r>
-        <w:rPr>
-          <w:sz w:val="16"/>
-          <w:szCs w:val="16"/>
-        </w:rPr>
-        <w:t xml:space="preserve">.    </w:t>
-      </w:r>
-      <w:r>
-        <w:rPr>
-          <w:sz w:val="20"/>
-          <w:szCs w:val="20"/>
-        </w:rPr>
-        <w:t>C</w:t>
-      </w:r>
-      <w:r>
-        <w:rPr>
-          <w:sz w:val="16"/>
-          <w:szCs w:val="16"/>
-        </w:rPr>
-        <w:t xml:space="preserve">ASE </w:t>
-      </w:r>
-      <w:r>
-        <w:rPr>
-          <w:sz w:val="20"/>
-          <w:szCs w:val="20"/>
-        </w:rPr>
-        <w:t>S</w:t>
-      </w:r>
-      <w:r>
-        <w:rPr>
-          <w:sz w:val="16"/>
-          <w:szCs w:val="16"/>
-        </w:rPr>
-        <w:t>TUDIES</w:t>
-      </w:r>
-    </w:p>
-    <w:p>
-      <w:pPr>
-        <w:jc w:val="both"/>
-        <w:rPr>
-          <w:sz w:val="20"/>
-          <w:szCs w:val="20"/>
-        </w:rPr>
-      </w:pPr>
-    </w:p>
-    <w:p>
-      <w:pPr>
-        <w:jc w:val="both"/>
-        <w:rPr>
-          <w:i/>
-          <w:sz w:val="20"/>
-          <w:szCs w:val="20"/>
-        </w:rPr>
-      </w:pPr>
-      <w:r>
-        <w:rPr>
-          <w:i/>
-          <w:sz w:val="20"/>
-          <w:szCs w:val="20"/>
-        </w:rPr>
-        <w:t xml:space="preserve">A.    </w:t>
-      </w:r>
-      <w:r>
-        <w:rPr>
-          <w:i/>
-          <w:sz w:val="20"/>
-          <w:szCs w:val="20"/>
-        </w:rPr>
-        <w:t>FACTS</w:t>
-      </w:r>
-    </w:p>
-    <w:p>
-      <w:pPr>
-        <w:jc w:val="both"/>
-        <w:rPr>
-          <w:i/>
+        <w:t>The</w:t>
+      </w:r>
+      <w:r>
+        <w:rPr>
+          <w:sz w:val="20"/>
+          <w:szCs w:val="20"/>
+        </w:rPr>
+        <w:t xml:space="preserve"> Framework for Assessing Changes </w:t>
+      </w:r>
+      <w:proofErr w:type="gramStart"/>
+      <w:r>
+        <w:rPr>
+          <w:sz w:val="20"/>
+          <w:szCs w:val="20"/>
+        </w:rPr>
+        <w:t>To</w:t>
+      </w:r>
+      <w:proofErr w:type="gramEnd"/>
+      <w:r>
+        <w:rPr>
+          <w:sz w:val="20"/>
+          <w:szCs w:val="20"/>
+        </w:rPr>
+        <w:t xml:space="preserve"> Sea-level</w:t>
+      </w:r>
+      <w:r>
+        <w:rPr>
+          <w:sz w:val="20"/>
+          <w:szCs w:val="20"/>
+        </w:rPr>
+        <w:t xml:space="preserve"> (FACTS) is a python library for projecting Sea-Level Rise (SLR), facilitate workflows to enhance hypothesis testing, generate large ensembles and streamline new science into SLR projections. It sits on top of EnTK.</w:t>
+      </w:r>
+    </w:p>
+    <w:p>
+      <w:pPr>
+        <w:jc w:val="both"/>
+        <w:rPr>
           <w:sz w:val="20"/>
           <w:szCs w:val="20"/>
         </w:rPr>
@@ -4202,75 +4202,6 @@
           <w:sz w:val="20"/>
           <w:szCs w:val="20"/>
         </w:rPr>
-        <w:t>The</w:t>
-      </w:r>
-      <w:r>
-        <w:rPr>
-          <w:sz w:val="20"/>
-          <w:szCs w:val="20"/>
-        </w:rPr>
-        <w:t xml:space="preserve"> </w:t>
-      </w:r>
-      <w:r>
-        <w:rPr>
-          <w:sz w:val="20"/>
-          <w:szCs w:val="20"/>
-        </w:rPr>
-        <w:t xml:space="preserve">Framework for Assessing Changes </w:t>
-      </w:r>
-      <w:proofErr w:type="gramStart"/>
-      <w:r>
-        <w:rPr>
-          <w:sz w:val="20"/>
-          <w:szCs w:val="20"/>
-        </w:rPr>
-        <w:t>To</w:t>
-      </w:r>
-      <w:proofErr w:type="gramEnd"/>
-      <w:r>
-        <w:rPr>
-          <w:sz w:val="20"/>
-          <w:szCs w:val="20"/>
-        </w:rPr>
-        <w:t xml:space="preserve"> Sea-level</w:t>
-      </w:r>
-      <w:r>
-        <w:rPr>
-          <w:sz w:val="20"/>
-          <w:szCs w:val="20"/>
-        </w:rPr>
-        <w:t xml:space="preserve"> (FACTS) is a python library for projecting Sea-Level Rise (SLR), facilitate workflows to enhance hypothesis testing, generate large ensembles and streamline new science into SLR projections. It sits on top of EnTK.</w:t>
-      </w:r>
-    </w:p>
-    <w:p>
-      <w:pPr>
-        <w:jc w:val="both"/>
-        <w:rPr>
-          <w:sz w:val="20"/>
-          <w:szCs w:val="20"/>
-        </w:rPr>
-      </w:pPr>
-    </w:p>
-    <w:p>
-      <w:pPr>
-        <w:jc w:val="both"/>
-        <w:rPr>
-          <w:sz w:val="20"/>
-          <w:szCs w:val="20"/>
-        </w:rPr>
-      </w:pPr>
-      <w:r>
-        <w:rPr>
-          <w:sz w:val="20"/>
-          <w:szCs w:val="20"/>
-        </w:rPr>
-        <w:t xml:space="preserve">   </w:t>
-      </w:r>
-      <w:r>
-        <w:rPr>
-          <w:sz w:val="20"/>
-          <w:szCs w:val="20"/>
-        </w:rPr>
         <w:t xml:space="preserve">As it is right now, automation is achieved by creating a virtual environment and installing FACTS along with its dependencies </w:t>
       </w:r>
       <w:r>
@@ -4354,10 +4285,10 @@
           <w:szCs w:val="20"/>
         </w:rPr>
         <w:drawing>
-          <wp:inline distT="0" distB="0" distL="0" distR="0" wp14:anchorId="21598297" wp14:editId="0BFC22BF">
+          <wp:inline distT="0" distB="0" distL="0" distR="0" wp14:anchorId="661B3A63" wp14:editId="760BC19E">
             <wp:extent cx="3200400" cy="2044065"/>
             <wp:effectExtent l="0" t="0" r="0" b="635"/>
-            <wp:docPr id="18" name="Picture 18"/>
+            <wp:docPr id="26" name="Picture 26"/>
             <wp:cNvGraphicFramePr>
               <a:graphicFrameLocks xmlns:a="http://schemas.openxmlformats.org/drawingml/2006/main" noChangeAspect="1"/>
             </wp:cNvGraphicFramePr>
@@ -4365,11 +4296,11 @@
               <a:graphicData uri="http://schemas.openxmlformats.org/drawingml/2006/picture">
                 <pic:pic xmlns:pic="http://schemas.openxmlformats.org/drawingml/2006/picture">
                   <pic:nvPicPr>
-                    <pic:cNvPr id="18" name="Picture1.png"/>
+                    <pic:cNvPr id="26" name="Picture1.pdf"/>
                     <pic:cNvPicPr/>
                   </pic:nvPicPr>
                   <pic:blipFill>
-                    <a:blip r:embed="rId15" cstate="print">
+                    <a:blip r:embed="rId15">
                       <a:extLst>
                         <a:ext uri="{28A0092B-C50C-407E-A947-70E740481C1C}">
                           <a14:useLocalDpi xmlns:a14="http://schemas.microsoft.com/office/drawing/2010/main" val="0"/>
@@ -4709,14 +4640,7 @@
           <w:sz w:val="20"/>
           <w:szCs w:val="20"/>
         </w:rPr>
-        <w:t xml:space="preserve">module on the cluster will be gone. </w:t>
-      </w:r>
-      <w:r>
-        <w:rPr>
-          <w:sz w:val="20"/>
-          <w:szCs w:val="20"/>
-        </w:rPr>
-        <w:t>The</w:t>
+        <w:t>module on the cluster will be gone. The</w:t>
       </w:r>
       <w:r>
         <w:rPr>
@@ -5087,49 +5011,7 @@
           <w:sz w:val="20"/>
           <w:szCs w:val="20"/>
         </w:rPr>
-        <w:t xml:space="preserve">   To conclude, it is very hard to establish a concrete answer when it comes to the container overhead. Nevertheless, </w:t>
-      </w:r>
-      <w:r>
-        <w:rPr>
-          <w:sz w:val="20"/>
-          <w:szCs w:val="20"/>
-        </w:rPr>
-        <w:t xml:space="preserve">we took the learned lessons and applied them to real world use cases, showing there is little to none </w:t>
-      </w:r>
-      <w:r>
-        <w:rPr>
-          <w:sz w:val="20"/>
-          <w:szCs w:val="20"/>
-        </w:rPr>
-        <w:t xml:space="preserve">loss in </w:t>
-      </w:r>
-      <w:r>
-        <w:rPr>
-          <w:sz w:val="20"/>
-          <w:szCs w:val="20"/>
-        </w:rPr>
-        <w:t xml:space="preserve">performance </w:t>
-      </w:r>
-      <w:r>
-        <w:rPr>
-          <w:sz w:val="20"/>
-          <w:szCs w:val="20"/>
-        </w:rPr>
-        <w:t>when</w:t>
-      </w:r>
-      <w:r>
-        <w:rPr>
-          <w:sz w:val="20"/>
-          <w:szCs w:val="20"/>
-        </w:rPr>
-        <w:t xml:space="preserve"> containerizing our large-scale workflows with Singularity</w:t>
-      </w:r>
-      <w:r>
-        <w:rPr>
-          <w:sz w:val="20"/>
-          <w:szCs w:val="20"/>
-        </w:rPr>
-        <w:t xml:space="preserve">. </w:t>
+        <w:t xml:space="preserve">   To conclude, it is very hard to establish a concrete answer when it comes to the container overhead. Nevertheless, we took the learned lessons and applied them to real world use cases, showing there is little to none loss in performance when containerizing our large-scale workflows with Singularity. </w:t>
       </w:r>
       <w:r>
         <w:rPr>
@@ -5534,23 +5416,7 @@
             <w:sz w:val="16"/>
             <w:szCs w:val="16"/>
           </w:rPr>
-          <w:t>https://www.docker.com/resources/what-con</w:t>
-        </w:r>
-        <w:r>
-          <w:rPr>
-            <w:rStyle w:val="Hyperlink"/>
-            <w:sz w:val="16"/>
-            <w:szCs w:val="16"/>
-          </w:rPr>
-          <w:t>t</w:t>
-        </w:r>
-        <w:r>
-          <w:rPr>
-            <w:rStyle w:val="Hyperlink"/>
-            <w:sz w:val="16"/>
-            <w:szCs w:val="16"/>
-          </w:rPr>
-          <w:t>ainer</w:t>
+          <w:t>https://www.docker.com/resources/what-container</w:t>
         </w:r>
       </w:hyperlink>
     </w:p>
@@ -5593,28 +5459,7 @@
           <w:sz w:val="16"/>
           <w:szCs w:val="16"/>
         </w:rPr>
-        <w:t>Running singularity containers on comet”,</w:t>
-      </w:r>
-      <w:r>
-        <w:rPr>
-          <w:sz w:val="16"/>
-          <w:szCs w:val="16"/>
-        </w:rPr>
-        <w:t xml:space="preserve"> </w:t>
-      </w:r>
-      <w:r>
-        <w:rPr>
-          <w:sz w:val="16"/>
-          <w:szCs w:val="16"/>
-        </w:rPr>
-        <w:t xml:space="preserve"> </w:t>
-      </w:r>
-      <w:r>
-        <w:rPr>
-          <w:sz w:val="16"/>
-          <w:szCs w:val="16"/>
-        </w:rPr>
-        <w:t xml:space="preserve">available at </w:t>
+        <w:t xml:space="preserve">Running singularity containers on comet”,  available at </w:t>
       </w:r>
       <w:hyperlink r:id="rId17" w:history="1">
         <w:r>
@@ -5823,23 +5668,7 @@
           <w:sz w:val="16"/>
           <w:szCs w:val="16"/>
         </w:rPr>
-        <w:t xml:space="preserve">[7] </w:t>
-      </w:r>
-      <w:proofErr w:type="gramStart"/>
-      <w:r>
-        <w:rPr>
-          <w:sz w:val="16"/>
-          <w:szCs w:val="16"/>
-        </w:rPr>
-        <w:t xml:space="preserve">   “</w:t>
-      </w:r>
-      <w:proofErr w:type="gramEnd"/>
-      <w:r>
-        <w:rPr>
-          <w:sz w:val="16"/>
-          <w:szCs w:val="16"/>
-        </w:rPr>
-        <w:t xml:space="preserve">Singularity documentation”, available at </w:t>
+        <w:t xml:space="preserve">[7]    “Singularity documentation”, available at </w:t>
       </w:r>
       <w:hyperlink r:id="rId18" w:history="1">
         <w:r>
@@ -5868,23 +5697,7 @@
           <w:sz w:val="16"/>
           <w:szCs w:val="16"/>
         </w:rPr>
-        <w:t xml:space="preserve">[8] </w:t>
-      </w:r>
-      <w:proofErr w:type="gramStart"/>
-      <w:r>
-        <w:rPr>
-          <w:sz w:val="16"/>
-          <w:szCs w:val="16"/>
-        </w:rPr>
-        <w:t xml:space="preserve">   “</w:t>
-      </w:r>
-      <w:proofErr w:type="gramEnd"/>
-      <w:r>
-        <w:rPr>
-          <w:sz w:val="16"/>
-          <w:szCs w:val="16"/>
-        </w:rPr>
-        <w:t xml:space="preserve">stress-ng documentation”, available at </w:t>
+        <w:t xml:space="preserve">[8]    “stress-ng documentation”, available at </w:t>
       </w:r>
       <w:hyperlink r:id="rId19" w:history="1">
         <w:r>
@@ -5934,17 +5747,8 @@
           <w:sz w:val="16"/>
           <w:szCs w:val="16"/>
         </w:rPr>
-        <w:t xml:space="preserve"> </w:t>
-      </w:r>
-      <w:proofErr w:type="gramStart"/>
-      <w:r>
-        <w:rPr>
-          <w:sz w:val="16"/>
-          <w:szCs w:val="16"/>
-        </w:rPr>
-        <w:t xml:space="preserve">   “</w:t>
-      </w:r>
-      <w:proofErr w:type="gramEnd"/>
+        <w:t xml:space="preserve">    “</w:t>
+      </w:r>
       <w:r>
         <w:rPr>
           <w:sz w:val="16"/>
@@ -5986,23 +5790,7 @@
           <w:sz w:val="16"/>
           <w:szCs w:val="16"/>
         </w:rPr>
-        <w:t>[10</w:t>
-      </w:r>
-      <w:proofErr w:type="gramStart"/>
-      <w:r>
-        <w:rPr>
-          <w:sz w:val="16"/>
-          <w:szCs w:val="16"/>
-        </w:rPr>
-        <w:t>]  “</w:t>
-      </w:r>
-      <w:proofErr w:type="gramEnd"/>
-      <w:r>
-        <w:rPr>
-          <w:sz w:val="16"/>
-          <w:szCs w:val="16"/>
-        </w:rPr>
-        <w:t xml:space="preserve">Bridges user guide”, available at </w:t>
+        <w:t xml:space="preserve">[10]  “Bridges user guide”, available at </w:t>
       </w:r>
       <w:hyperlink r:id="rId21" w:history="1">
         <w:r>
@@ -6030,23 +5818,7 @@
           <w:sz w:val="16"/>
           <w:szCs w:val="16"/>
         </w:rPr>
-        <w:t>[11</w:t>
-      </w:r>
-      <w:proofErr w:type="gramStart"/>
-      <w:r>
-        <w:rPr>
-          <w:sz w:val="16"/>
-          <w:szCs w:val="16"/>
-        </w:rPr>
-        <w:t>]  “</w:t>
-      </w:r>
-      <w:proofErr w:type="gramEnd"/>
-      <w:r>
-        <w:rPr>
-          <w:sz w:val="16"/>
-          <w:szCs w:val="16"/>
-        </w:rPr>
-        <w:t xml:space="preserve">Comet user guide”, available at </w:t>
+        <w:t xml:space="preserve">[11]  “Comet user guide”, available at </w:t>
       </w:r>
     </w:p>
     <w:p>
@@ -6092,23 +5864,7 @@
           <w:sz w:val="16"/>
           <w:szCs w:val="16"/>
         </w:rPr>
-        <w:t>[12</w:t>
-      </w:r>
-      <w:proofErr w:type="gramStart"/>
-      <w:r>
-        <w:rPr>
-          <w:sz w:val="16"/>
-          <w:szCs w:val="16"/>
-        </w:rPr>
-        <w:t>]  “</w:t>
-      </w:r>
-      <w:proofErr w:type="gramEnd"/>
-      <w:r>
-        <w:rPr>
-          <w:sz w:val="16"/>
-          <w:szCs w:val="16"/>
-        </w:rPr>
-        <w:t xml:space="preserve">RP documentation”, available at </w:t>
+        <w:t xml:space="preserve">[12]  “RP documentation”, available at </w:t>
       </w:r>
     </w:p>
     <w:p>
@@ -6154,23 +5910,7 @@
           <w:sz w:val="16"/>
           <w:szCs w:val="16"/>
         </w:rPr>
-        <w:t>[13</w:t>
-      </w:r>
-      <w:proofErr w:type="gramStart"/>
-      <w:r>
-        <w:rPr>
-          <w:sz w:val="16"/>
-          <w:szCs w:val="16"/>
-        </w:rPr>
-        <w:t>]  “</w:t>
-      </w:r>
-      <w:proofErr w:type="gramEnd"/>
-      <w:r>
-        <w:rPr>
-          <w:sz w:val="16"/>
-          <w:szCs w:val="16"/>
-        </w:rPr>
-        <w:t xml:space="preserve">EnTK documentation”, available at </w:t>
+        <w:t xml:space="preserve">[13]  “EnTK documentation”, available at </w:t>
       </w:r>
     </w:p>
     <w:p>
@@ -6216,23 +5956,7 @@
           <w:sz w:val="16"/>
           <w:szCs w:val="16"/>
         </w:rPr>
-        <w:t>[14</w:t>
-      </w:r>
-      <w:proofErr w:type="gramStart"/>
-      <w:r>
-        <w:rPr>
-          <w:sz w:val="16"/>
-          <w:szCs w:val="16"/>
-        </w:rPr>
-        <w:t>]  “</w:t>
-      </w:r>
-      <w:proofErr w:type="gramEnd"/>
-      <w:r>
-        <w:rPr>
-          <w:sz w:val="16"/>
-          <w:szCs w:val="16"/>
-        </w:rPr>
-        <w:t>Intel MPI documentation”, available at</w:t>
+        <w:t>[14]  “Intel MPI documentation”, available at</w:t>
       </w:r>
     </w:p>
     <w:p>
@@ -6278,23 +6002,7 @@
           <w:sz w:val="16"/>
           <w:szCs w:val="16"/>
         </w:rPr>
-        <w:t>[15</w:t>
-      </w:r>
-      <w:proofErr w:type="gramStart"/>
-      <w:r>
-        <w:rPr>
-          <w:sz w:val="16"/>
-          <w:szCs w:val="16"/>
-        </w:rPr>
-        <w:t>]  “</w:t>
-      </w:r>
-      <w:proofErr w:type="gramEnd"/>
-      <w:r>
-        <w:rPr>
-          <w:sz w:val="16"/>
-          <w:szCs w:val="16"/>
-        </w:rPr>
-        <w:t>MPICH documentation”, available at</w:t>
+        <w:t>[15]  “MPICH documentation”, available at</w:t>
       </w:r>
     </w:p>
     <w:p>
@@ -6340,23 +6048,7 @@
           <w:sz w:val="16"/>
           <w:szCs w:val="16"/>
         </w:rPr>
-        <w:t>[16</w:t>
-      </w:r>
-      <w:proofErr w:type="gramStart"/>
-      <w:r>
-        <w:rPr>
-          <w:sz w:val="16"/>
-          <w:szCs w:val="16"/>
-        </w:rPr>
-        <w:t>]  “</w:t>
-      </w:r>
-      <w:proofErr w:type="gramEnd"/>
-      <w:r>
-        <w:rPr>
-          <w:sz w:val="16"/>
-          <w:szCs w:val="16"/>
-        </w:rPr>
-        <w:t>MVAPICH documentation”, available at</w:t>
+        <w:t>[16]  “MVAPICH documentation”, available at</w:t>
       </w:r>
     </w:p>
     <w:p>
@@ -6402,23 +6094,7 @@
           <w:sz w:val="16"/>
           <w:szCs w:val="16"/>
         </w:rPr>
-        <w:t>[17</w:t>
-      </w:r>
-      <w:proofErr w:type="gramStart"/>
-      <w:r>
-        <w:rPr>
-          <w:sz w:val="16"/>
-          <w:szCs w:val="16"/>
-        </w:rPr>
-        <w:t>]  “</w:t>
-      </w:r>
-      <w:proofErr w:type="gramEnd"/>
-      <w:r>
-        <w:rPr>
-          <w:sz w:val="16"/>
-          <w:szCs w:val="16"/>
-        </w:rPr>
-        <w:t xml:space="preserve">About comet singularity containers”, available at </w:t>
+        <w:t xml:space="preserve">[17]  “About comet singularity containers”, available at </w:t>
       </w:r>
     </w:p>
     <w:p>
@@ -6439,15 +6115,7 @@
             <w:sz w:val="16"/>
             <w:szCs w:val="16"/>
           </w:rPr>
-          <w:t>https://www.sdsc.edu/education_and_training/tutorials1/about_comet_si</w:t>
-        </w:r>
-        <w:r>
-          <w:rPr>
-            <w:rStyle w:val="Hyperlink"/>
-            <w:sz w:val="16"/>
-            <w:szCs w:val="16"/>
-          </w:rPr>
-          <w:t>ngularity_containers.html</w:t>
+          <w:t>https://www.sdsc.edu/education_and_training/tutorials1/about_comet_singularity_containers.html</w:t>
         </w:r>
       </w:hyperlink>
     </w:p>
@@ -6468,44 +6136,7 @@
           <w:sz w:val="16"/>
           <w:szCs w:val="16"/>
         </w:rPr>
-        <w:t>[1</w:t>
-      </w:r>
-      <w:r>
-        <w:rPr>
-          <w:sz w:val="16"/>
-          <w:szCs w:val="16"/>
-        </w:rPr>
-        <w:t>8</w:t>
-      </w:r>
-      <w:proofErr w:type="gramStart"/>
-      <w:r>
-        <w:rPr>
-          <w:sz w:val="16"/>
-          <w:szCs w:val="16"/>
-        </w:rPr>
-        <w:t xml:space="preserve">] </w:t>
-      </w:r>
-      <w:r>
-        <w:rPr>
-          <w:sz w:val="16"/>
-          <w:szCs w:val="16"/>
-        </w:rPr>
-        <w:t xml:space="preserve"> </w:t>
-      </w:r>
-      <w:r>
-        <w:rPr>
-          <w:sz w:val="16"/>
-          <w:szCs w:val="16"/>
-        </w:rPr>
-        <w:t>G.</w:t>
-      </w:r>
-      <w:proofErr w:type="gramEnd"/>
-      <w:r>
-        <w:rPr>
-          <w:sz w:val="16"/>
-          <w:szCs w:val="16"/>
-        </w:rPr>
-        <w:t xml:space="preserve"> Garner, V. </w:t>
+        <w:t xml:space="preserve">[18]  G. Garner, V. </w:t>
       </w:r>
       <w:proofErr w:type="spellStart"/>
       <w:r>
@@ -6827,26 +6458,6 @@
     </w:p>
     <w:p>
       <w:pPr>
-        <w:ind w:left="360"/>
-        <w:jc w:val="center"/>
-        <w:rPr>
-          <w:sz w:val="20"/>
-          <w:szCs w:val="20"/>
-        </w:rPr>
-      </w:pPr>
-    </w:p>
-    <w:p>
-      <w:pPr>
-        <w:ind w:left="360"/>
-        <w:jc w:val="center"/>
-        <w:rPr>
-          <w:sz w:val="20"/>
-          <w:szCs w:val="20"/>
-        </w:rPr>
-      </w:pPr>
-    </w:p>
-    <w:p>
-      <w:pPr>
         <w:rPr>
           <w:sz w:val="20"/>
           <w:szCs w:val="20"/>
@@ -6890,6 +6501,14 @@
     </w:p>
     <w:p>
       <w:pPr>
+        <w:rPr>
+          <w:sz w:val="20"/>
+          <w:szCs w:val="20"/>
+        </w:rPr>
+      </w:pPr>
+    </w:p>
+    <w:p>
+      <w:pPr>
         <w:ind w:left="360"/>
         <w:jc w:val="center"/>
         <w:rPr>
@@ -6903,20 +6522,12 @@
         <w:ind w:left="360"/>
         <w:jc w:val="center"/>
         <w:rPr>
-          <w:sz w:val="20"/>
-          <w:szCs w:val="20"/>
-        </w:rPr>
-      </w:pPr>
-    </w:p>
-    <w:p>
-      <w:pPr>
-        <w:ind w:left="360"/>
-        <w:jc w:val="center"/>
-        <w:rPr>
-          <w:sz w:val="16"/>
-          <w:szCs w:val="16"/>
-        </w:rPr>
-      </w:pPr>
+          <w:sz w:val="16"/>
+          <w:szCs w:val="16"/>
+        </w:rPr>
+      </w:pPr>
+      <w:bookmarkStart w:id="0" w:name="_GoBack"/>
+      <w:bookmarkEnd w:id="0"/>
       <w:r>
         <w:rPr>
           <w:sz w:val="20"/>
@@ -7552,39 +7163,7 @@
           <w:sz w:val="20"/>
           <w:szCs w:val="20"/>
         </w:rPr>
-        <w:t>D</w:t>
-      </w:r>
-      <w:r>
-        <w:rPr>
-          <w:i/>
-          <w:sz w:val="20"/>
-          <w:szCs w:val="20"/>
-        </w:rPr>
-        <w:t xml:space="preserve">.    Insights with </w:t>
-      </w:r>
-      <w:r>
-        <w:rPr>
-          <w:i/>
-          <w:sz w:val="20"/>
-          <w:szCs w:val="20"/>
-        </w:rPr>
-        <w:t>Singularity</w:t>
-      </w:r>
-      <w:r>
-        <w:rPr>
-          <w:i/>
-          <w:sz w:val="20"/>
-          <w:szCs w:val="20"/>
-        </w:rPr>
-        <w:t xml:space="preserve"> </w:t>
-      </w:r>
-      <w:r>
-        <w:rPr>
-          <w:i/>
-          <w:sz w:val="20"/>
-          <w:szCs w:val="20"/>
-        </w:rPr>
-        <w:t xml:space="preserve">Developer Dave </w:t>
+        <w:t xml:space="preserve">D.    Insights with Singularity Developer Dave </w:t>
       </w:r>
       <w:proofErr w:type="spellStart"/>
       <w:r>
@@ -7727,8 +7306,6 @@
           <w:szCs w:val="16"/>
         </w:rPr>
       </w:pPr>
-      <w:bookmarkStart w:id="0" w:name="_GoBack"/>
-      <w:bookmarkEnd w:id="0"/>
       <w:r>
         <w:rPr>
           <w:sz w:val="16"/>
@@ -8338,6 +7915,7 @@
   <w:style w:type="character" w:default="1" w:styleId="DefaultParagraphFont">
     <w:name w:val="Default Paragraph Font"/>
     <w:uiPriority w:val="1"/>
+    <w:semiHidden/>
     <w:unhideWhenUsed/>
   </w:style>
   <w:style w:type="table" w:default="1" w:styleId="TableNormal">
@@ -8428,6 +8006,31 @@
     <w:rsid w:val="001917BF"/>
     <w:rPr>
       <w:color w:val="808080"/>
+    </w:rPr>
+  </w:style>
+  <w:style w:type="paragraph" w:styleId="PlainText">
+    <w:name w:val="Plain Text"/>
+    <w:basedOn w:val="Normal"/>
+    <w:link w:val="PlainTextChar"/>
+    <w:uiPriority w:val="99"/>
+    <w:unhideWhenUsed/>
+    <w:rsid w:val="00EF546B"/>
+    <w:rPr>
+      <w:rFonts w:ascii="Consolas" w:eastAsiaTheme="minorHAnsi" w:hAnsi="Consolas" w:cs="Consolas"/>
+      <w:sz w:val="21"/>
+      <w:szCs w:val="21"/>
+    </w:rPr>
+  </w:style>
+  <w:style w:type="character" w:customStyle="1" w:styleId="PlainTextChar">
+    <w:name w:val="Plain Text Char"/>
+    <w:basedOn w:val="DefaultParagraphFont"/>
+    <w:link w:val="PlainText"/>
+    <w:uiPriority w:val="99"/>
+    <w:rsid w:val="00EF546B"/>
+    <w:rPr>
+      <w:rFonts w:ascii="Consolas" w:hAnsi="Consolas" w:cs="Consolas"/>
+      <w:sz w:val="21"/>
+      <w:szCs w:val="21"/>
     </w:rPr>
   </w:style>
 </w:styles>
@@ -8733,7 +8336,7 @@
 </file>
 
 <file path=customXml/itemProps1.xml><?xml version="1.0" encoding="utf-8"?>
-<ds:datastoreItem xmlns:ds="http://schemas.openxmlformats.org/officeDocument/2006/customXml" ds:itemID="{C75C1CC7-B615-9B40-8B49-9A649AB7FD37}">
+<ds:datastoreItem xmlns:ds="http://schemas.openxmlformats.org/officeDocument/2006/customXml" ds:itemID="{4CFC0FFE-4F5A-214E-8167-C87334D53672}">
   <ds:schemaRefs>
     <ds:schemaRef ds:uri="http://schemas.openxmlformats.org/officeDocument/2006/bibliography"/>
   </ds:schemaRefs>

</xml_diff>

<commit_message>
Performed singularity bandwidth/latency tests. Results not shown yet
</commit_message>
<xml_diff>
--- a/Misc/Technical Report/GeorgeKoubbe_Report.docx
+++ b/Misc/Technical Report/GeorgeKoubbe_Report.docx
@@ -77,7 +77,13 @@
           <w:sz w:val="20"/>
           <w:szCs w:val="20"/>
         </w:rPr>
-        <w:tab/>
+        <w:t xml:space="preserve"> | </w:t>
+      </w:r>
+      <w:r>
+        <w:rPr>
+          <w:sz w:val="20"/>
+          <w:szCs w:val="20"/>
+        </w:rPr>
         <w:t>Technical Supervisor: Dr. Matteo Turilli</w:t>
       </w:r>
     </w:p>
@@ -4754,14 +4760,21 @@
           <w:sz w:val="20"/>
           <w:szCs w:val="20"/>
         </w:rPr>
-        <w:t xml:space="preserve">, meaning that the stage </w:t>
-      </w:r>
-      <w:r>
-        <w:rPr>
-          <w:sz w:val="20"/>
-          <w:szCs w:val="20"/>
-        </w:rPr>
-        <w:t>two executable</w:t>
+        <w:t xml:space="preserve">, meaning that </w:t>
+      </w:r>
+      <w:r>
+        <w:rPr>
+          <w:sz w:val="20"/>
+          <w:szCs w:val="20"/>
+        </w:rPr>
+        <w:t>Stage 2</w:t>
+      </w:r>
+      <w:r>
+        <w:rPr>
+          <w:sz w:val="20"/>
+          <w:szCs w:val="20"/>
+        </w:rPr>
+        <w:t xml:space="preserve"> executable</w:t>
       </w:r>
       <w:r>
         <w:rPr>
@@ -4803,7 +4816,51 @@
           <w:sz w:val="20"/>
           <w:szCs w:val="20"/>
         </w:rPr>
-        <w:t xml:space="preserve"> For a workflow consisting on the first three stages, there is a 3% improvement with the containerized execution, meaning that stage three has a slight overhead just like stage one. Finally, the complete workflow consisting of the four stages aggregated together improved by 11% when running it inside the container.</w:t>
+        <w:t xml:space="preserve"> For a workflow consisting on the first three stages, there is a 3% improvement with the containerized execution, meaning that </w:t>
+      </w:r>
+      <w:r>
+        <w:rPr>
+          <w:sz w:val="20"/>
+          <w:szCs w:val="20"/>
+        </w:rPr>
+        <w:t>Stage 3</w:t>
+      </w:r>
+      <w:r>
+        <w:rPr>
+          <w:sz w:val="20"/>
+          <w:szCs w:val="20"/>
+        </w:rPr>
+        <w:t xml:space="preserve"> has a slight overhead just like </w:t>
+      </w:r>
+      <w:r>
+        <w:rPr>
+          <w:sz w:val="20"/>
+          <w:szCs w:val="20"/>
+        </w:rPr>
+        <w:t>S</w:t>
+      </w:r>
+      <w:r>
+        <w:rPr>
+          <w:sz w:val="20"/>
+          <w:szCs w:val="20"/>
+        </w:rPr>
+        <w:t xml:space="preserve">tage </w:t>
+      </w:r>
+      <w:r>
+        <w:rPr>
+          <w:sz w:val="20"/>
+          <w:szCs w:val="20"/>
+        </w:rPr>
+        <w:t>1</w:t>
+      </w:r>
+      <w:bookmarkStart w:id="0" w:name="_GoBack"/>
+      <w:bookmarkEnd w:id="0"/>
+      <w:r>
+        <w:rPr>
+          <w:sz w:val="20"/>
+          <w:szCs w:val="20"/>
+        </w:rPr>
+        <w:t>. Finally, the complete workflow consisting of the four stages aggregated together improved by 11% when running it inside the container.</w:t>
       </w:r>
     </w:p>
     <w:p>
@@ -6526,8 +6583,6 @@
           <w:szCs w:val="16"/>
         </w:rPr>
       </w:pPr>
-      <w:bookmarkStart w:id="0" w:name="_GoBack"/>
-      <w:bookmarkEnd w:id="0"/>
       <w:r>
         <w:rPr>
           <w:sz w:val="20"/>
@@ -8336,7 +8391,7 @@
 </file>
 
 <file path=customXml/itemProps1.xml><?xml version="1.0" encoding="utf-8"?>
-<ds:datastoreItem xmlns:ds="http://schemas.openxmlformats.org/officeDocument/2006/customXml" ds:itemID="{4CFC0FFE-4F5A-214E-8167-C87334D53672}">
+<ds:datastoreItem xmlns:ds="http://schemas.openxmlformats.org/officeDocument/2006/customXml" ds:itemID="{DEC3A7C0-1474-0543-81D0-DCBBE251AC83}">
   <ds:schemaRefs>
     <ds:schemaRef ds:uri="http://schemas.openxmlformats.org/officeDocument/2006/bibliography"/>
   </ds:schemaRefs>

</xml_diff>